<commit_message>
-Actualización y finalización de la Especificación del CU Revisar Programa.
-Elaboración del diagrama de secuencia del CU Revisar Programa.

-Actualización del documento: Seguimiento Documentación.
</commit_message>
<xml_diff>
--- a/Elaboración/Especificaciones CU/Especificacion Caso de Uso Revisar Programa.docx
+++ b/Elaboración/Especificaciones CU/Especificacion Caso de Uso Revisar Programa.docx
@@ -580,7 +580,7 @@
               <w:noProof/>
               <w:sz w:val="22"/>
               <w:szCs w:val="22"/>
-              <w:lang w:eastAsia="es-ES"/>
+              <w:lang w:val="es-AR" w:eastAsia="es-AR"/>
             </w:rPr>
           </w:pPr>
           <w:r>
@@ -592,7 +592,7 @@
           <w:r>
             <w:fldChar w:fldCharType="separate"/>
           </w:r>
-          <w:hyperlink w:anchor="_Toc257615429" w:history="1">
+          <w:hyperlink w:anchor="_Toc44103330" w:history="1">
             <w:r>
               <w:rPr>
                 <w:rStyle w:val="Hipervnculo"/>
@@ -619,7 +619,7 @@
                 <w:noProof/>
                 <w:webHidden/>
               </w:rPr>
-              <w:instrText xml:space="preserve"> PAGEREF _Toc257615429 \h </w:instrText>
+              <w:instrText xml:space="preserve"> PAGEREF _Toc44103330 \h </w:instrText>
             </w:r>
             <w:r>
               <w:rPr>
@@ -639,7 +639,7 @@
                 <w:noProof/>
                 <w:webHidden/>
               </w:rPr>
-              <w:t>3</w:t>
+              <w:t>4</w:t>
             </w:r>
             <w:r>
               <w:rPr>
@@ -660,10 +660,10 @@
               <w:noProof/>
               <w:sz w:val="22"/>
               <w:szCs w:val="22"/>
-              <w:lang w:eastAsia="es-ES"/>
+              <w:lang w:val="es-AR" w:eastAsia="es-AR"/>
             </w:rPr>
           </w:pPr>
-          <w:hyperlink w:anchor="_Toc257615430" w:history="1">
+          <w:hyperlink w:anchor="_Toc44103331" w:history="1">
             <w:r>
               <w:rPr>
                 <w:rStyle w:val="Hipervnculo"/>
@@ -690,7 +690,7 @@
                 <w:noProof/>
                 <w:webHidden/>
               </w:rPr>
-              <w:instrText xml:space="preserve"> PAGEREF _Toc257615430 \h </w:instrText>
+              <w:instrText xml:space="preserve"> PAGEREF _Toc44103331 \h </w:instrText>
             </w:r>
             <w:r>
               <w:rPr>
@@ -710,7 +710,7 @@
                 <w:noProof/>
                 <w:webHidden/>
               </w:rPr>
-              <w:t>3</w:t>
+              <w:t>4</w:t>
             </w:r>
             <w:r>
               <w:rPr>
@@ -731,10 +731,10 @@
               <w:noProof/>
               <w:sz w:val="22"/>
               <w:szCs w:val="22"/>
-              <w:lang w:eastAsia="es-ES"/>
+              <w:lang w:val="es-AR" w:eastAsia="es-AR"/>
             </w:rPr>
           </w:pPr>
-          <w:hyperlink w:anchor="_Toc257615431" w:history="1">
+          <w:hyperlink w:anchor="_Toc44103332" w:history="1">
             <w:r>
               <w:rPr>
                 <w:rStyle w:val="Hipervnculo"/>
@@ -761,7 +761,7 @@
                 <w:noProof/>
                 <w:webHidden/>
               </w:rPr>
-              <w:instrText xml:space="preserve"> PAGEREF _Toc257615431 \h </w:instrText>
+              <w:instrText xml:space="preserve"> PAGEREF _Toc44103332 \h </w:instrText>
             </w:r>
             <w:r>
               <w:rPr>
@@ -781,7 +781,7 @@
                 <w:noProof/>
                 <w:webHidden/>
               </w:rPr>
-              <w:t>3</w:t>
+              <w:t>4</w:t>
             </w:r>
             <w:r>
               <w:rPr>
@@ -802,10 +802,10 @@
               <w:noProof/>
               <w:sz w:val="22"/>
               <w:szCs w:val="22"/>
-              <w:lang w:eastAsia="es-ES"/>
+              <w:lang w:val="es-AR" w:eastAsia="es-AR"/>
             </w:rPr>
           </w:pPr>
-          <w:hyperlink w:anchor="_Toc257615432" w:history="1">
+          <w:hyperlink w:anchor="_Toc44103333" w:history="1">
             <w:r>
               <w:rPr>
                 <w:rStyle w:val="Hipervnculo"/>
@@ -832,7 +832,7 @@
                 <w:noProof/>
                 <w:webHidden/>
               </w:rPr>
-              <w:instrText xml:space="preserve"> PAGEREF _Toc257615432 \h </w:instrText>
+              <w:instrText xml:space="preserve"> PAGEREF _Toc44103333 \h </w:instrText>
             </w:r>
             <w:r>
               <w:rPr>
@@ -852,7 +852,7 @@
                 <w:noProof/>
                 <w:webHidden/>
               </w:rPr>
-              <w:t>3</w:t>
+              <w:t>4</w:t>
             </w:r>
             <w:r>
               <w:rPr>
@@ -873,10 +873,10 @@
               <w:noProof/>
               <w:sz w:val="22"/>
               <w:szCs w:val="22"/>
-              <w:lang w:eastAsia="es-ES"/>
+              <w:lang w:val="es-AR" w:eastAsia="es-AR"/>
             </w:rPr>
           </w:pPr>
-          <w:hyperlink w:anchor="_Toc257615433" w:history="1">
+          <w:hyperlink w:anchor="_Toc44103334" w:history="1">
             <w:r>
               <w:rPr>
                 <w:rStyle w:val="Hipervnculo"/>
@@ -903,7 +903,7 @@
                 <w:noProof/>
                 <w:webHidden/>
               </w:rPr>
-              <w:instrText xml:space="preserve"> PAGEREF _Toc257615433 \h </w:instrText>
+              <w:instrText xml:space="preserve"> PAGEREF _Toc44103334 \h </w:instrText>
             </w:r>
             <w:r>
               <w:rPr>
@@ -923,7 +923,7 @@
                 <w:noProof/>
                 <w:webHidden/>
               </w:rPr>
-              <w:t>3</w:t>
+              <w:t>5</w:t>
             </w:r>
             <w:r>
               <w:rPr>
@@ -944,10 +944,10 @@
               <w:noProof/>
               <w:sz w:val="22"/>
               <w:szCs w:val="22"/>
-              <w:lang w:eastAsia="es-ES"/>
+              <w:lang w:val="es-AR" w:eastAsia="es-AR"/>
             </w:rPr>
           </w:pPr>
-          <w:hyperlink w:anchor="_Toc257615434" w:history="1">
+          <w:hyperlink w:anchor="_Toc44103335" w:history="1">
             <w:r>
               <w:rPr>
                 <w:rStyle w:val="Hipervnculo"/>
@@ -974,7 +974,7 @@
                 <w:noProof/>
                 <w:webHidden/>
               </w:rPr>
-              <w:instrText xml:space="preserve"> PAGEREF _Toc257615434 \h </w:instrText>
+              <w:instrText xml:space="preserve"> PAGEREF _Toc44103335 \h </w:instrText>
             </w:r>
             <w:r>
               <w:rPr>
@@ -994,7 +994,7 @@
                 <w:noProof/>
                 <w:webHidden/>
               </w:rPr>
-              <w:t>3</w:t>
+              <w:t>5</w:t>
             </w:r>
             <w:r>
               <w:rPr>
@@ -1015,10 +1015,10 @@
               <w:noProof/>
               <w:sz w:val="22"/>
               <w:szCs w:val="22"/>
-              <w:lang w:eastAsia="es-ES"/>
+              <w:lang w:val="es-AR" w:eastAsia="es-AR"/>
             </w:rPr>
           </w:pPr>
-          <w:hyperlink w:anchor="_Toc257615435" w:history="1">
+          <w:hyperlink w:anchor="_Toc44103336" w:history="1">
             <w:r>
               <w:rPr>
                 <w:rStyle w:val="Hipervnculo"/>
@@ -1045,7 +1045,7 @@
                 <w:noProof/>
                 <w:webHidden/>
               </w:rPr>
-              <w:instrText xml:space="preserve"> PAGEREF _Toc257615435 \h </w:instrText>
+              <w:instrText xml:space="preserve"> PAGEREF _Toc44103336 \h </w:instrText>
             </w:r>
             <w:r>
               <w:rPr>
@@ -1065,7 +1065,7 @@
                 <w:noProof/>
                 <w:webHidden/>
               </w:rPr>
-              <w:t>3</w:t>
+              <w:t>5</w:t>
             </w:r>
             <w:r>
               <w:rPr>
@@ -1086,10 +1086,10 @@
               <w:noProof/>
               <w:sz w:val="22"/>
               <w:szCs w:val="22"/>
-              <w:lang w:eastAsia="es-ES"/>
+              <w:lang w:val="es-AR" w:eastAsia="es-AR"/>
             </w:rPr>
           </w:pPr>
-          <w:hyperlink w:anchor="_Toc257615436" w:history="1">
+          <w:hyperlink w:anchor="_Toc44103337" w:history="1">
             <w:r>
               <w:rPr>
                 <w:rStyle w:val="Hipervnculo"/>
@@ -1116,7 +1116,7 @@
                 <w:noProof/>
                 <w:webHidden/>
               </w:rPr>
-              <w:instrText xml:space="preserve"> PAGEREF _Toc257615436 \h </w:instrText>
+              <w:instrText xml:space="preserve"> PAGEREF _Toc44103337 \h </w:instrText>
             </w:r>
             <w:r>
               <w:rPr>
@@ -1136,7 +1136,7 @@
                 <w:noProof/>
                 <w:webHidden/>
               </w:rPr>
-              <w:t>3</w:t>
+              <w:t>5</w:t>
             </w:r>
             <w:r>
               <w:rPr>
@@ -1157,10 +1157,10 @@
               <w:noProof/>
               <w:sz w:val="22"/>
               <w:szCs w:val="22"/>
-              <w:lang w:eastAsia="es-ES"/>
+              <w:lang w:val="es-AR" w:eastAsia="es-AR"/>
             </w:rPr>
           </w:pPr>
-          <w:hyperlink w:anchor="_Toc257615437" w:history="1">
+          <w:hyperlink w:anchor="_Toc44103338" w:history="1">
             <w:r>
               <w:rPr>
                 <w:rStyle w:val="Hipervnculo"/>
@@ -1187,7 +1187,7 @@
                 <w:noProof/>
                 <w:webHidden/>
               </w:rPr>
-              <w:instrText xml:space="preserve"> PAGEREF _Toc257615437 \h </w:instrText>
+              <w:instrText xml:space="preserve"> PAGEREF _Toc44103338 \h </w:instrText>
             </w:r>
             <w:r>
               <w:rPr>
@@ -1207,149 +1207,7 @@
                 <w:noProof/>
                 <w:webHidden/>
               </w:rPr>
-              <w:t>3</w:t>
-            </w:r>
-            <w:r>
-              <w:rPr>
-                <w:noProof/>
-                <w:webHidden/>
-              </w:rPr>
-              <w:fldChar w:fldCharType="end"/>
-            </w:r>
-          </w:hyperlink>
-        </w:p>
-        <w:p>
-          <w:pPr>
-            <w:pStyle w:val="TDC2"/>
-            <w:rPr>
-              <w:rFonts w:eastAsiaTheme="minorEastAsia"/>
-              <w:i w:val="0"/>
-              <w:iCs w:val="0"/>
-              <w:noProof/>
-              <w:sz w:val="22"/>
-              <w:szCs w:val="22"/>
-              <w:lang w:eastAsia="es-ES"/>
-            </w:rPr>
-          </w:pPr>
-          <w:hyperlink w:anchor="_Toc257615438" w:history="1">
-            <w:r>
-              <w:rPr>
-                <w:rStyle w:val="Hipervnculo"/>
-                <w:noProof/>
-              </w:rPr>
-              <w:t>Diagrama de Colaboración</w:t>
-            </w:r>
-            <w:r>
-              <w:rPr>
-                <w:noProof/>
-                <w:webHidden/>
-              </w:rPr>
-              <w:tab/>
-            </w:r>
-            <w:r>
-              <w:rPr>
-                <w:noProof/>
-                <w:webHidden/>
-              </w:rPr>
-              <w:fldChar w:fldCharType="begin"/>
-            </w:r>
-            <w:r>
-              <w:rPr>
-                <w:noProof/>
-                <w:webHidden/>
-              </w:rPr>
-              <w:instrText xml:space="preserve"> PAGEREF _Toc257615438 \h </w:instrText>
-            </w:r>
-            <w:r>
-              <w:rPr>
-                <w:noProof/>
-                <w:webHidden/>
-              </w:rPr>
-            </w:r>
-            <w:r>
-              <w:rPr>
-                <w:noProof/>
-                <w:webHidden/>
-              </w:rPr>
-              <w:fldChar w:fldCharType="separate"/>
-            </w:r>
-            <w:r>
-              <w:rPr>
-                <w:noProof/>
-                <w:webHidden/>
-              </w:rPr>
-              <w:t>3</w:t>
-            </w:r>
-            <w:r>
-              <w:rPr>
-                <w:noProof/>
-                <w:webHidden/>
-              </w:rPr>
-              <w:fldChar w:fldCharType="end"/>
-            </w:r>
-          </w:hyperlink>
-        </w:p>
-        <w:p>
-          <w:pPr>
-            <w:pStyle w:val="TDC2"/>
-            <w:rPr>
-              <w:rFonts w:eastAsiaTheme="minorEastAsia"/>
-              <w:i w:val="0"/>
-              <w:iCs w:val="0"/>
-              <w:noProof/>
-              <w:sz w:val="22"/>
-              <w:szCs w:val="22"/>
-              <w:lang w:eastAsia="es-ES"/>
-            </w:rPr>
-          </w:pPr>
-          <w:hyperlink w:anchor="_Toc257615439" w:history="1">
-            <w:r>
-              <w:rPr>
-                <w:rStyle w:val="Hipervnculo"/>
-                <w:noProof/>
-              </w:rPr>
-              <w:t>Diagrama de Estados</w:t>
-            </w:r>
-            <w:r>
-              <w:rPr>
-                <w:noProof/>
-                <w:webHidden/>
-              </w:rPr>
-              <w:tab/>
-            </w:r>
-            <w:r>
-              <w:rPr>
-                <w:noProof/>
-                <w:webHidden/>
-              </w:rPr>
-              <w:fldChar w:fldCharType="begin"/>
-            </w:r>
-            <w:r>
-              <w:rPr>
-                <w:noProof/>
-                <w:webHidden/>
-              </w:rPr>
-              <w:instrText xml:space="preserve"> PAGEREF _Toc257615439 \h </w:instrText>
-            </w:r>
-            <w:r>
-              <w:rPr>
-                <w:noProof/>
-                <w:webHidden/>
-              </w:rPr>
-            </w:r>
-            <w:r>
-              <w:rPr>
-                <w:noProof/>
-                <w:webHidden/>
-              </w:rPr>
-              <w:fldChar w:fldCharType="separate"/>
-            </w:r>
-            <w:r>
-              <w:rPr>
-                <w:noProof/>
-                <w:webHidden/>
-              </w:rPr>
-              <w:t>3</w:t>
+              <w:t>6</w:t>
             </w:r>
             <w:r>
               <w:rPr>
@@ -1409,7 +1267,7 @@
       </w:pPr>
       <w:bookmarkStart w:id="0" w:name="_Toc228206475"/>
       <w:bookmarkStart w:id="1" w:name="_Toc234686580"/>
-      <w:bookmarkStart w:id="2" w:name="_Toc257615429"/>
+      <w:bookmarkStart w:id="2" w:name="_Toc44103330"/>
       <w:r>
         <w:t>Descripción</w:t>
       </w:r>
@@ -1431,7 +1289,7 @@
       </w:pPr>
       <w:bookmarkStart w:id="3" w:name="_Toc228206476"/>
       <w:bookmarkStart w:id="4" w:name="_Toc234686581"/>
-      <w:bookmarkStart w:id="5" w:name="_Toc257615430"/>
+      <w:bookmarkStart w:id="5" w:name="_Toc44103331"/>
       <w:r>
         <w:t>Actores del CU</w:t>
       </w:r>
@@ -1461,7 +1319,7 @@
       </w:pPr>
       <w:bookmarkStart w:id="6" w:name="_Toc228206477"/>
       <w:bookmarkStart w:id="7" w:name="_Toc234686582"/>
-      <w:bookmarkStart w:id="8" w:name="_Toc257615431"/>
+      <w:bookmarkStart w:id="8" w:name="_Toc44103332"/>
       <w:r>
         <w:t>Precondiciones</w:t>
       </w:r>
@@ -1482,6 +1340,14 @@
     </w:p>
     <w:p>
       <w:pPr>
+        <w:pStyle w:val="PSI-Normal"/>
+      </w:pPr>
+      <w:r>
+        <w:t>El profesor haya cargado y enviado el programa a revisión.</w:t>
+      </w:r>
+    </w:p>
+    <w:p>
+      <w:pPr>
         <w:pStyle w:val="PSI-Comentario"/>
       </w:pPr>
     </w:p>
@@ -1491,13 +1357,18 @@
       </w:pPr>
       <w:bookmarkStart w:id="9" w:name="_Toc228206478"/>
       <w:bookmarkStart w:id="10" w:name="_Toc234686583"/>
-      <w:bookmarkStart w:id="11" w:name="_Toc257615432"/>
+      <w:bookmarkStart w:id="11" w:name="_Toc44103333"/>
       <w:r>
         <w:t>Flujo de Eventos Normal</w:t>
       </w:r>
       <w:bookmarkEnd w:id="9"/>
       <w:bookmarkEnd w:id="10"/>
       <w:bookmarkEnd w:id="11"/>
+    </w:p>
+    <w:p>
+      <w:pPr>
+        <w:pStyle w:val="PSI-Ttulo1"/>
+      </w:pPr>
     </w:p>
     <w:p>
       <w:pPr>
@@ -1515,7 +1386,13 @@
         <w:t xml:space="preserve">do Secretaría Académica y/o Director de </w:t>
       </w:r>
       <w:r>
-        <w:t xml:space="preserve"> departamento la pantalla "Revisar formulario".</w:t>
+        <w:t xml:space="preserve"> departamento la pantalla "Revisar </w:t>
+      </w:r>
+      <w:r>
+        <w:t>Programa</w:t>
+      </w:r>
+      <w:r>
+        <w:t>".</w:t>
       </w:r>
     </w:p>
     <w:p>
@@ -1528,13 +1405,7 @@
         <w:spacing w:before="0" w:line="240" w:lineRule="auto"/>
       </w:pPr>
       <w:r>
-        <w:t>El emplea</w:t>
-      </w:r>
-      <w:r>
-        <w:t>do Secretaría Académica y/o Director de</w:t>
-      </w:r>
-      <w:r>
-        <w:t xml:space="preserve"> departamento seleccionan el formulario de programa a revisar. </w:t>
+        <w:t>El empleado Secretaría Académica y/o Director de departamento seleccionan una carrera.</w:t>
       </w:r>
     </w:p>
     <w:p>
@@ -1547,13 +1418,7 @@
         <w:spacing w:before="0" w:line="240" w:lineRule="auto"/>
       </w:pPr>
       <w:r>
-        <w:t>El emplea</w:t>
-      </w:r>
-      <w:r>
-        <w:t>do Secretaría Académica y/o Director de</w:t>
-      </w:r>
-      <w:r>
-        <w:t xml:space="preserve"> departamento presionan el botón "Aceptar".</w:t>
+        <w:t>El empleado Secretaría Académica y/o Director de departamento seleccionan un plan.</w:t>
       </w:r>
     </w:p>
     <w:p>
@@ -1566,13 +1431,7 @@
         <w:spacing w:before="0" w:line="240" w:lineRule="auto"/>
       </w:pPr>
       <w:r>
-        <w:t>El emplea</w:t>
-      </w:r>
-      <w:r>
-        <w:t>do Secretaría Académica y/o Director de</w:t>
-      </w:r>
-      <w:r>
-        <w:t xml:space="preserve"> departamento revisan las secciones correspondientes. </w:t>
+        <w:t>Se listan los programas de asignaturas pendientes para revisar.</w:t>
       </w:r>
     </w:p>
     <w:p>
@@ -1591,7 +1450,22 @@
         <w:t>do Secretaría Académica y/o Director de</w:t>
       </w:r>
       <w:r>
-        <w:t xml:space="preserve"> departamento presionan el botón "Finalizar revisión".</w:t>
+        <w:t xml:space="preserve"> departamento presionan</w:t>
+      </w:r>
+      <w:r>
+        <w:t xml:space="preserve"> el </w:t>
+      </w:r>
+      <w:r>
+        <w:t>botón "Revisar Programa"</w:t>
+      </w:r>
+      <w:r>
+        <w:t xml:space="preserve"> de</w:t>
+      </w:r>
+      <w:r>
+        <w:t>l</w:t>
+      </w:r>
+      <w:r>
+        <w:t xml:space="preserve"> programa a revisar. </w:t>
       </w:r>
     </w:p>
     <w:p>
@@ -1604,64 +1478,203 @@
         <w:spacing w:before="0" w:line="240" w:lineRule="auto"/>
       </w:pPr>
       <w:r>
-        <w:t>El sistema de forma automática envía notificación al profesor con el objetivo de informar sobre el visado del programa.</w:t>
-      </w:r>
-      <w:bookmarkStart w:id="12" w:name="_GoBack"/>
+        <w:t>Se presenta al empleado Secretaría Académica y/o Director de  departamento la pantalla</w:t>
+      </w:r>
+      <w:r>
+        <w:t xml:space="preserve"> "Revisar Secciones Programa"</w:t>
+      </w:r>
+      <w:r>
+        <w:t xml:space="preserve"> con un visor del programa en formato .</w:t>
+      </w:r>
+      <w:proofErr w:type="spellStart"/>
+      <w:r>
+        <w:t>pdf</w:t>
+      </w:r>
+      <w:proofErr w:type="spellEnd"/>
+      <w:r>
+        <w:t>.</w:t>
+      </w:r>
+    </w:p>
+    <w:p>
+      <w:pPr>
+        <w:pStyle w:val="PSI-Normal"/>
+        <w:numPr>
+          <w:ilvl w:val="0"/>
+          <w:numId w:val="13"/>
+        </w:numPr>
+        <w:spacing w:before="0" w:line="240" w:lineRule="auto"/>
+      </w:pPr>
+      <w:r>
+        <w:t>El emplea</w:t>
+      </w:r>
+      <w:r>
+        <w:t>do Secretaría Académica y/o Director de</w:t>
+      </w:r>
+      <w:r>
+        <w:t xml:space="preserve"> departamento revisan las secciones correspondientes.</w:t>
+      </w:r>
+    </w:p>
+    <w:p>
+      <w:pPr>
+        <w:pStyle w:val="PSI-Normal"/>
+        <w:spacing w:before="0" w:line="240" w:lineRule="auto"/>
+        <w:ind w:left="720" w:firstLine="0"/>
+      </w:pPr>
+      <w:r>
+        <w:t>7</w:t>
+      </w:r>
+      <w:r>
+        <w:t xml:space="preserve">.1 </w:t>
+      </w:r>
+      <w:r>
+        <w:t>Programa "Aprobado":</w:t>
+      </w:r>
+    </w:p>
+    <w:p>
+      <w:pPr>
+        <w:pStyle w:val="PSI-Normal"/>
+        <w:spacing w:before="0" w:line="240" w:lineRule="auto"/>
+        <w:ind w:left="720" w:firstLine="0"/>
+      </w:pPr>
+      <w:r>
+        <w:tab/>
+      </w:r>
+      <w:r>
+        <w:t>7</w:t>
+      </w:r>
+      <w:r>
+        <w:t xml:space="preserve">.1.1 </w:t>
+      </w:r>
+      <w:r>
+        <w:t xml:space="preserve"> </w:t>
+      </w:r>
+      <w:r>
+        <w:t>El empleado Secretaría Académica y/o Director de departamento presionan el botón "Aprobar Programa".</w:t>
+      </w:r>
+    </w:p>
+    <w:p>
+      <w:pPr>
+        <w:pStyle w:val="PSI-Normal"/>
+        <w:spacing w:before="0" w:line="240" w:lineRule="auto"/>
+        <w:ind w:left="720" w:firstLine="0"/>
+      </w:pPr>
+      <w:r>
+        <w:tab/>
+      </w:r>
+      <w:r>
+        <w:t>7</w:t>
+      </w:r>
+      <w:r>
+        <w:t>.1.2 El programa se aprueba y se envía una notificación automática al profesor informándole el estado del mismo.</w:t>
+      </w:r>
+    </w:p>
+    <w:p>
+      <w:pPr>
+        <w:pStyle w:val="PSI-Normal"/>
+        <w:spacing w:before="0" w:line="240" w:lineRule="auto"/>
+        <w:ind w:left="720" w:firstLine="0"/>
+      </w:pPr>
+      <w:r>
+        <w:t>7</w:t>
+      </w:r>
+      <w:r>
+        <w:t>.2 Programa "Desaprobado":</w:t>
+      </w:r>
+    </w:p>
+    <w:p>
+      <w:pPr>
+        <w:pStyle w:val="PSI-Normal"/>
+        <w:spacing w:before="0" w:line="240" w:lineRule="auto"/>
+        <w:ind w:left="720" w:firstLine="0"/>
+      </w:pPr>
+      <w:r>
+        <w:tab/>
+      </w:r>
+      <w:r>
+        <w:t>7</w:t>
+      </w:r>
+      <w:r>
+        <w:t>.2.1 El empleado Secretaría Académica y/o Director de departamento presionan el botón "Desaprobar Programa".</w:t>
+      </w:r>
+    </w:p>
+    <w:p>
+      <w:pPr>
+        <w:pStyle w:val="PSI-Normal"/>
+        <w:spacing w:before="0" w:line="240" w:lineRule="auto"/>
+        <w:ind w:left="720" w:firstLine="0"/>
+      </w:pPr>
+      <w:r>
+        <w:tab/>
+      </w:r>
+      <w:r>
+        <w:t>7</w:t>
+      </w:r>
+      <w:r>
+        <w:t>.2.2 El empleado Secretaría Académica y/o Director de departamento realizan las observaciones correspondientes.</w:t>
+      </w:r>
+    </w:p>
+    <w:p>
+      <w:pPr>
+        <w:pStyle w:val="PSI-Normal"/>
+        <w:spacing w:before="0" w:line="240" w:lineRule="auto"/>
+        <w:ind w:left="720" w:firstLine="0"/>
+      </w:pPr>
+      <w:r>
+        <w:tab/>
+      </w:r>
+      <w:r>
+        <w:t>7</w:t>
+      </w:r>
+      <w:r>
+        <w:t>.2.3 El programa se desaprueba y se envía una notificación automática al profesor informándole el estado del mismo.</w:t>
+      </w:r>
+    </w:p>
+    <w:p>
+      <w:pPr>
+        <w:pStyle w:val="PSI-Ttulo1"/>
+      </w:pPr>
+      <w:bookmarkStart w:id="12" w:name="_Toc228206479"/>
+      <w:bookmarkStart w:id="13" w:name="_Toc234686584"/>
+      <w:bookmarkStart w:id="14" w:name="_Toc44103334"/>
+      <w:proofErr w:type="spellStart"/>
+      <w:r>
+        <w:lastRenderedPageBreak/>
+        <w:t>Poscondiciones</w:t>
+      </w:r>
       <w:bookmarkEnd w:id="12"/>
-    </w:p>
-    <w:p>
-      <w:pPr>
-        <w:jc w:val="both"/>
-        <w:rPr>
-          <w:lang w:val="es-AR"/>
-        </w:rPr>
-      </w:pPr>
-    </w:p>
-    <w:p>
-      <w:pPr>
-        <w:pStyle w:val="PSI-Ttulo1"/>
-      </w:pPr>
-      <w:bookmarkStart w:id="13" w:name="_Toc228206479"/>
-      <w:bookmarkStart w:id="14" w:name="_Toc234686584"/>
-      <w:bookmarkStart w:id="15" w:name="_Toc257615433"/>
-      <w:proofErr w:type="spellStart"/>
-      <w:r>
-        <w:t>Poscondiciones</w:t>
-      </w:r>
       <w:bookmarkEnd w:id="13"/>
       <w:bookmarkEnd w:id="14"/>
+      <w:proofErr w:type="spellEnd"/>
+      <w:r>
+        <w:t xml:space="preserve"> </w:t>
+      </w:r>
+    </w:p>
+    <w:p>
+      <w:pPr>
+        <w:pStyle w:val="PSI-Normal"/>
+      </w:pPr>
+      <w:r>
+        <w:t>El sistema queda a la espera de una acción.</w:t>
+      </w:r>
+    </w:p>
+    <w:p>
+      <w:pPr>
+        <w:pStyle w:val="PSI-Normal"/>
+      </w:pPr>
+    </w:p>
+    <w:p>
+      <w:pPr>
+        <w:pStyle w:val="PSI-Ttulo1"/>
+      </w:pPr>
+      <w:bookmarkStart w:id="15" w:name="_Toc228206480"/>
+      <w:bookmarkStart w:id="16" w:name="_Toc234686585"/>
+      <w:bookmarkStart w:id="17" w:name="_Toc44103335"/>
+      <w:r>
+        <w:t>Flujo de Eventos Alternativo</w:t>
+      </w:r>
       <w:bookmarkEnd w:id="15"/>
-      <w:proofErr w:type="spellEnd"/>
-      <w:r>
-        <w:t xml:space="preserve"> </w:t>
-      </w:r>
-    </w:p>
-    <w:p>
-      <w:pPr>
-        <w:pStyle w:val="PSI-Comentario"/>
-      </w:pPr>
-      <w:r>
-        <w:t>[Efectos que de forma inmediata tiene la realización del Caso de Uso sobre el estado del sistema]</w:t>
-      </w:r>
-    </w:p>
-    <w:p>
-      <w:pPr>
-        <w:pStyle w:val="PSI-Comentario"/>
-      </w:pPr>
-    </w:p>
-    <w:p>
-      <w:pPr>
-        <w:pStyle w:val="PSI-Ttulo1"/>
-      </w:pPr>
-      <w:bookmarkStart w:id="16" w:name="_Toc228206480"/>
-      <w:bookmarkStart w:id="17" w:name="_Toc234686585"/>
-      <w:bookmarkStart w:id="18" w:name="_Toc257615434"/>
-      <w:r>
-        <w:t>Flujo de Eventos Alternativo</w:t>
-      </w:r>
       <w:bookmarkEnd w:id="16"/>
       <w:bookmarkEnd w:id="17"/>
-      <w:bookmarkEnd w:id="18"/>
     </w:p>
     <w:p>
       <w:pPr>
@@ -1682,13 +1695,37 @@
         <w:pStyle w:val="PSI-Normal"/>
       </w:pPr>
       <w:r>
-        <w:t>4.1 El Emplea</w:t>
+        <w:t>7</w:t>
+      </w:r>
+      <w:r>
+        <w:t>.2</w:t>
+      </w:r>
+      <w:r>
+        <w:t xml:space="preserve"> El Emplea</w:t>
       </w:r>
       <w:r>
         <w:t>do Secretaría Académica y/o Director de</w:t>
       </w:r>
       <w:r>
-        <w:t xml:space="preserve"> departamento completa el campo "Observaciones" con las cuestiones a modificar.</w:t>
+        <w:t xml:space="preserve"> departamento completa</w:t>
+      </w:r>
+      <w:r>
+        <w:t>n</w:t>
+      </w:r>
+      <w:r>
+        <w:t xml:space="preserve"> el campo "</w:t>
+      </w:r>
+      <w:r>
+        <w:t>Comentario</w:t>
+      </w:r>
+      <w:r>
+        <w:t xml:space="preserve">" con las cuestiones a </w:t>
+      </w:r>
+      <w:r>
+        <w:t>corregir</w:t>
+      </w:r>
+      <w:r>
+        <w:t>.</w:t>
       </w:r>
       <w:r>
         <w:br/>
@@ -1705,7 +1742,6 @@
         <w:rPr>
           <w:u w:val="single"/>
         </w:rPr>
-        <w:lastRenderedPageBreak/>
         <w:t xml:space="preserve">Excepción 2: </w:t>
       </w:r>
     </w:p>
@@ -1732,25 +1768,25 @@
       <w:pPr>
         <w:pStyle w:val="PSI-Ttulo1"/>
       </w:pPr>
-      <w:bookmarkStart w:id="19" w:name="_Toc228206481"/>
-      <w:bookmarkStart w:id="20" w:name="_Toc234686586"/>
-      <w:bookmarkStart w:id="21" w:name="_Toc257615435"/>
+      <w:bookmarkStart w:id="18" w:name="_Toc228206481"/>
+      <w:bookmarkStart w:id="19" w:name="_Toc234686586"/>
+      <w:bookmarkStart w:id="20" w:name="_Toc44103336"/>
       <w:r>
         <w:t>Diagramas Asociados</w:t>
       </w:r>
+      <w:bookmarkEnd w:id="18"/>
       <w:bookmarkEnd w:id="19"/>
       <w:bookmarkEnd w:id="20"/>
+    </w:p>
+    <w:p>
+      <w:pPr>
+        <w:pStyle w:val="PSI-Ttulo2"/>
+      </w:pPr>
+      <w:bookmarkStart w:id="21" w:name="_Toc44103337"/>
+      <w:r>
+        <w:t>Diagrama de Casos de Uso</w:t>
+      </w:r>
       <w:bookmarkEnd w:id="21"/>
-    </w:p>
-    <w:p>
-      <w:pPr>
-        <w:pStyle w:val="PSI-Ttulo2"/>
-      </w:pPr>
-      <w:bookmarkStart w:id="22" w:name="_Toc257615436"/>
-      <w:r>
-        <w:t>Diagrama de Casos de Uso</w:t>
-      </w:r>
-      <w:bookmarkEnd w:id="22"/>
     </w:p>
     <w:p>
       <w:pPr>
@@ -1771,7 +1807,7 @@
           <wp:inline distT="0" distB="0" distL="0" distR="0">
             <wp:extent cx="5400040" cy="2308151"/>
             <wp:effectExtent l="19050" t="0" r="0" b="0"/>
-            <wp:docPr id="8" name="Imagen 1" descr="C:\xampp\htdocs\vaspa\Elaboración\Diagramas de CU individuales\Diagrama de Casos de Uso - Revisar Programa.jpg"/>
+            <wp:docPr id="1" name="Imagen 1" descr="C:\xampp\htdocs\vaspa\Elaboración\Diagramas de CU individuales\Diagrama de Casos de Uso - Revisar Programa.jpg"/>
             <wp:cNvGraphicFramePr>
               <a:graphicFrameLocks xmlns:a="http://schemas.openxmlformats.org/drawingml/2006/main" noChangeAspect="1"/>
             </wp:cNvGraphicFramePr>
@@ -1824,43 +1860,57 @@
       <w:pPr>
         <w:pStyle w:val="PSI-Ttulo2"/>
       </w:pPr>
-      <w:bookmarkStart w:id="23" w:name="_Toc257615437"/>
+    </w:p>
+    <w:p>
+      <w:pPr>
+        <w:pStyle w:val="PSI-Ttulo2"/>
+      </w:pPr>
+    </w:p>
+    <w:p>
+      <w:pPr>
+        <w:pStyle w:val="PSI-Ttulo2"/>
+      </w:pPr>
+    </w:p>
+    <w:p>
+      <w:pPr>
+        <w:pStyle w:val="PSI-Ttulo2"/>
+      </w:pPr>
+    </w:p>
+    <w:p>
+      <w:pPr>
+        <w:pStyle w:val="PSI-Ttulo2"/>
+      </w:pPr>
+      <w:bookmarkStart w:id="22" w:name="_Toc44103338"/>
       <w:r>
         <w:t>Diagrama de Secuencia</w:t>
       </w:r>
-      <w:bookmarkEnd w:id="23"/>
-    </w:p>
-    <w:p>
-      <w:pPr>
-        <w:pStyle w:val="PSI-Comentario"/>
-      </w:pPr>
-      <w:r>
-        <w:t>[</w:t>
-      </w:r>
-      <w:r>
-        <w:t xml:space="preserve">En el </w:t>
-      </w:r>
+      <w:bookmarkEnd w:id="22"/>
+    </w:p>
+    <w:p>
+      <w:pPr>
+        <w:pStyle w:val="PSI-Normal"/>
+        <w:jc w:val="center"/>
+      </w:pPr>
+    </w:p>
+    <w:p>
+      <w:pPr>
+        <w:pStyle w:val="PSI-Normal"/>
+      </w:pPr>
       <w:r>
         <w:rPr>
-          <w:rFonts w:ascii="Garamond-Italic" w:hAnsi="Garamond-Italic" w:cs="Garamond-Italic"/>
-          <w:iCs/>
+          <w:u w:val="single"/>
         </w:rPr>
-        <w:t xml:space="preserve">diagrama de secuencia </w:t>
-      </w:r>
-      <w:r>
-        <w:t xml:space="preserve">se muestra la interacción de los objetos que componen un sistema de forma temporal. </w:t>
-      </w:r>
-    </w:p>
-    <w:p>
-      <w:pPr>
-        <w:pStyle w:val="PSI-Comentario"/>
-      </w:pPr>
-      <w:r>
-        <w:t>Un diagrama de secuencia muestra la interacción de un conjunto de objetos en una aplicación a través del tiempo y se modela para cada método de la clase</w:t>
-      </w:r>
-      <w:r>
-        <w:t>]</w:t>
-      </w:r>
+        <w:t>Rol:</w:t>
+      </w:r>
+      <w:r>
+        <w:t xml:space="preserve"> Empleado Secretaría Académica</w:t>
+      </w:r>
+    </w:p>
+    <w:p>
+      <w:pPr>
+        <w:pStyle w:val="PSI-Normal"/>
+        <w:jc w:val="center"/>
+      </w:pPr>
     </w:p>
     <w:p>
       <w:pPr>
@@ -1872,12 +1922,11 @@
           <w:noProof/>
           <w:lang w:eastAsia="es-AR"/>
         </w:rPr>
-        <w:lastRenderedPageBreak/>
         <w:drawing>
           <wp:inline distT="0" distB="0" distL="0" distR="0">
-            <wp:extent cx="5137741" cy="2946377"/>
-            <wp:effectExtent l="19050" t="0" r="5759" b="0"/>
-            <wp:docPr id="2" name="Imagen 4"/>
+            <wp:extent cx="5400040" cy="5576929"/>
+            <wp:effectExtent l="19050" t="0" r="0" b="0"/>
+            <wp:docPr id="7" name="Imagen 1" descr="C:\xampp\htdocs\vaspa\Elaboración\Diagramas de Secuencia\CU_Revisar Programa\DiagramaSecuencia_RevisarPrograma_EmpleadoSA.jpg"/>
             <wp:cNvGraphicFramePr>
               <a:graphicFrameLocks xmlns:a="http://schemas.openxmlformats.org/drawingml/2006/main" noChangeAspect="1"/>
             </wp:cNvGraphicFramePr>
@@ -1885,7 +1934,7 @@
               <a:graphicData uri="http://schemas.openxmlformats.org/drawingml/2006/picture">
                 <pic:pic xmlns:pic="http://schemas.openxmlformats.org/drawingml/2006/picture">
                   <pic:nvPicPr>
-                    <pic:cNvPr id="0" name="Picture 4"/>
+                    <pic:cNvPr id="0" name="Picture 1" descr="C:\xampp\htdocs\vaspa\Elaboración\Diagramas de Secuencia\CU_Revisar Programa\DiagramaSecuencia_RevisarPrograma_EmpleadoSA.jpg"/>
                     <pic:cNvPicPr>
                       <a:picLocks noChangeAspect="1" noChangeArrowheads="1"/>
                     </pic:cNvPicPr>
@@ -1900,7 +1949,7 @@
                   <pic:spPr bwMode="auto">
                     <a:xfrm>
                       <a:off x="0" y="0"/>
-                      <a:ext cx="5148179" cy="2952363"/>
+                      <a:ext cx="5400040" cy="5576929"/>
                     </a:xfrm>
                     <a:prstGeom prst="rect">
                       <a:avLst/>
@@ -1929,17 +1978,95 @@
     <w:p>
       <w:pPr>
         <w:pStyle w:val="PSI-Normal"/>
+      </w:pPr>
+      <w:r>
+        <w:rPr>
+          <w:u w:val="single"/>
+        </w:rPr>
+        <w:lastRenderedPageBreak/>
+        <w:t>Rol:</w:t>
+      </w:r>
+      <w:r>
+        <w:t xml:space="preserve"> Departamento</w:t>
+      </w:r>
+    </w:p>
+    <w:p>
+      <w:pPr>
+        <w:pStyle w:val="PSI-Normal"/>
         <w:jc w:val="center"/>
       </w:pPr>
     </w:p>
     <w:p>
       <w:pPr>
+        <w:pStyle w:val="PSI-Normal"/>
+        <w:jc w:val="center"/>
+      </w:pPr>
+      <w:r>
+        <w:rPr>
+          <w:noProof/>
+          <w:lang w:eastAsia="es-AR"/>
+        </w:rPr>
+        <w:drawing>
+          <wp:inline distT="0" distB="0" distL="0" distR="0">
+            <wp:extent cx="5400040" cy="5576929"/>
+            <wp:effectExtent l="19050" t="0" r="0" b="0"/>
+            <wp:docPr id="8" name="Imagen 2" descr="C:\xampp\htdocs\vaspa\Elaboración\Diagramas de Secuencia\CU_Revisar Programa\DiagramaSecuencia_RevisarPrograma_Departamento.jpg"/>
+            <wp:cNvGraphicFramePr>
+              <a:graphicFrameLocks xmlns:a="http://schemas.openxmlformats.org/drawingml/2006/main" noChangeAspect="1"/>
+            </wp:cNvGraphicFramePr>
+            <a:graphic xmlns:a="http://schemas.openxmlformats.org/drawingml/2006/main">
+              <a:graphicData uri="http://schemas.openxmlformats.org/drawingml/2006/picture">
+                <pic:pic xmlns:pic="http://schemas.openxmlformats.org/drawingml/2006/picture">
+                  <pic:nvPicPr>
+                    <pic:cNvPr id="0" name="Picture 2" descr="C:\xampp\htdocs\vaspa\Elaboración\Diagramas de Secuencia\CU_Revisar Programa\DiagramaSecuencia_RevisarPrograma_Departamento.jpg"/>
+                    <pic:cNvPicPr>
+                      <a:picLocks noChangeAspect="1" noChangeArrowheads="1"/>
+                    </pic:cNvPicPr>
+                  </pic:nvPicPr>
+                  <pic:blipFill>
+                    <a:blip r:embed="rId13" cstate="print"/>
+                    <a:srcRect/>
+                    <a:stretch>
+                      <a:fillRect/>
+                    </a:stretch>
+                  </pic:blipFill>
+                  <pic:spPr bwMode="auto">
+                    <a:xfrm>
+                      <a:off x="0" y="0"/>
+                      <a:ext cx="5400040" cy="5576929"/>
+                    </a:xfrm>
+                    <a:prstGeom prst="rect">
+                      <a:avLst/>
+                    </a:prstGeom>
+                    <a:noFill/>
+                    <a:ln w="9525">
+                      <a:noFill/>
+                      <a:miter lim="800000"/>
+                      <a:headEnd/>
+                      <a:tailEnd/>
+                    </a:ln>
+                  </pic:spPr>
+                </pic:pic>
+              </a:graphicData>
+            </a:graphic>
+          </wp:inline>
+        </w:drawing>
+      </w:r>
+    </w:p>
+    <w:p>
+      <w:pPr>
+        <w:pStyle w:val="PSI-Normal"/>
+        <w:jc w:val="center"/>
+      </w:pPr>
+    </w:p>
+    <w:p>
+      <w:pPr>
         <w:pStyle w:val="PSI-Ttulo1"/>
       </w:pPr>
     </w:p>
     <w:sectPr>
-      <w:headerReference w:type="default" r:id="rId13"/>
-      <w:footerReference w:type="default" r:id="rId14"/>
+      <w:headerReference w:type="default" r:id="rId14"/>
+      <w:footerReference w:type="default" r:id="rId15"/>
       <w:pgSz w:w="11906" w:h="16838"/>
       <w:pgMar w:top="1535" w:right="1701" w:bottom="1417" w:left="1701" w:header="567" w:footer="572" w:gutter="0"/>
       <w:cols w:space="708"/>
@@ -2082,7 +2209,7 @@
             <w:rFonts w:asciiTheme="majorHAnsi" w:hAnsiTheme="majorHAnsi" w:cstheme="majorHAnsi"/>
             <w:noProof/>
           </w:rPr>
-          <w:t>6</w:t>
+          <w:t>3</w:t>
         </w:r>
         <w:r>
           <w:rPr>
@@ -2119,7 +2246,7 @@
             <w:rFonts w:asciiTheme="majorHAnsi" w:hAnsiTheme="majorHAnsi" w:cstheme="majorHAnsi"/>
             <w:noProof/>
           </w:rPr>
-          <w:t>6</w:t>
+          <w:t>7</w:t>
         </w:r>
         <w:r>
           <w:rPr>
@@ -4703,7 +4830,7 @@
     <w:basedOn w:val="Normal"/>
     <w:autoRedefine/>
     <w:qFormat/>
-    <w:rsid w:val="009A3173"/>
+    <w:rsid w:val="009E417B"/>
     <w:pPr>
       <w:jc w:val="both"/>
     </w:pPr>
@@ -5059,7 +5186,7 @@
 </file>
 
 <file path=customXml/itemProps2.xml><?xml version="1.0" encoding="utf-8"?>
-<ds:datastoreItem xmlns:ds="http://schemas.openxmlformats.org/officeDocument/2006/customXml" ds:itemID="{8052AEAE-079F-4438-8AEB-B13235EE0741}">
+<ds:datastoreItem xmlns:ds="http://schemas.openxmlformats.org/officeDocument/2006/customXml" ds:itemID="{3DF63671-A062-4A5B-AED3-94F255D2CCB6}">
   <ds:schemaRefs>
     <ds:schemaRef ds:uri="http://schemas.openxmlformats.org/officeDocument/2006/bibliography"/>
   </ds:schemaRefs>

</xml_diff>